<commit_message>
Added questions for manager interview
</commit_message>
<xml_diff>
--- a/rezervito-hw-02/rezervito-hw-02.docx
+++ b/rezervito-hw-02/rezervito-hw-02.docx
@@ -6929,14 +6929,7 @@
           <w:rFonts w:ascii="Arial" w:hAnsi="Arial" w:cs="Arial"/>
           <w:lang w:val="bg-BG"/>
         </w:rPr>
-        <w:t>едоволен</w:t>
-      </w:r>
-      <w:r>
-        <w:rPr>
-          <w:rFonts w:ascii="Arial" w:hAnsi="Arial" w:cs="Arial"/>
-          <w:lang w:val="bg-BG"/>
-        </w:rPr>
-        <w:t xml:space="preserve"> </w:t>
+        <w:t xml:space="preserve">едоволен </w:t>
       </w:r>
     </w:p>
     <w:p>
@@ -7334,17 +7327,15 @@
           <w:lang w:val="bg-BG"/>
         </w:rPr>
       </w:pPr>
-    </w:p>
-    <w:p>
-      <w:pPr>
-        <w:jc w:val="both"/>
+      <w:r>
         <w:rPr>
           <w:rFonts w:ascii="Arial" w:hAnsi="Arial" w:cs="Arial"/>
           <w:b/>
           <w:bCs/>
           <w:lang w:val="bg-BG"/>
         </w:rPr>
-      </w:pPr>
+        <w:t xml:space="preserve">Въпроси към </w:t>
+      </w:r>
       <w:r>
         <w:rPr>
           <w:rFonts w:ascii="Arial" w:hAnsi="Arial" w:cs="Arial"/>
@@ -7352,7 +7343,7 @@
           <w:bCs/>
           <w:lang w:val="bg-BG"/>
         </w:rPr>
-        <w:t xml:space="preserve">Въпроси към </w:t>
+        <w:t>управители</w:t>
       </w:r>
       <w:r>
         <w:rPr>
@@ -7361,26 +7352,627 @@
           <w:bCs/>
           <w:lang w:val="bg-BG"/>
         </w:rPr>
-        <w:t>управители</w:t>
-      </w:r>
-      <w:r>
-        <w:rPr>
-          <w:rFonts w:ascii="Arial" w:hAnsi="Arial" w:cs="Arial"/>
-          <w:b/>
-          <w:bCs/>
-          <w:lang w:val="bg-BG"/>
-        </w:rPr>
         <w:t xml:space="preserve"> на ресторанти :</w:t>
       </w:r>
     </w:p>
     <w:p>
       <w:pPr>
+        <w:pStyle w:val="a3"/>
+        <w:numPr>
+          <w:ilvl w:val="0"/>
+          <w:numId w:val="19"/>
+        </w:numPr>
         <w:jc w:val="both"/>
         <w:rPr>
           <w:rFonts w:ascii="Arial" w:hAnsi="Arial" w:cs="Arial"/>
           <w:lang w:val="bg-BG"/>
         </w:rPr>
       </w:pPr>
+      <w:r>
+        <w:rPr>
+          <w:rFonts w:ascii="Arial" w:hAnsi="Arial" w:cs="Arial"/>
+          <w:lang w:val="bg-BG"/>
+        </w:rPr>
+        <w:t xml:space="preserve">По какъв начин </w:t>
+      </w:r>
+      <w:r>
+        <w:rPr>
+          <w:rFonts w:ascii="Arial" w:hAnsi="Arial" w:cs="Arial"/>
+          <w:lang w:val="bg-BG"/>
+        </w:rPr>
+        <w:t xml:space="preserve">приемате </w:t>
+      </w:r>
+      <w:r>
+        <w:rPr>
+          <w:rFonts w:ascii="Arial" w:hAnsi="Arial" w:cs="Arial"/>
+          <w:lang w:val="bg-BG"/>
+        </w:rPr>
+        <w:t>резерваци</w:t>
+      </w:r>
+      <w:r>
+        <w:rPr>
+          <w:rFonts w:ascii="Arial" w:hAnsi="Arial" w:cs="Arial"/>
+          <w:lang w:val="bg-BG"/>
+        </w:rPr>
+        <w:t>и във вашият ресторант</w:t>
+      </w:r>
+      <w:r>
+        <w:rPr>
+          <w:rFonts w:ascii="Arial" w:hAnsi="Arial" w:cs="Arial"/>
+          <w:lang w:val="bg-BG"/>
+        </w:rPr>
+        <w:t xml:space="preserve"> ?</w:t>
+      </w:r>
+    </w:p>
+    <w:p>
+      <w:pPr>
+        <w:pStyle w:val="a3"/>
+        <w:numPr>
+          <w:ilvl w:val="1"/>
+          <w:numId w:val="19"/>
+        </w:numPr>
+        <w:jc w:val="both"/>
+        <w:rPr>
+          <w:rFonts w:ascii="Arial" w:hAnsi="Arial" w:cs="Arial"/>
+          <w:lang w:val="bg-BG"/>
+        </w:rPr>
+      </w:pPr>
+      <w:r>
+        <w:rPr>
+          <w:rFonts w:ascii="Arial" w:hAnsi="Arial" w:cs="Arial"/>
+          <w:lang w:val="bg-BG"/>
+        </w:rPr>
+        <w:t>Чрез телефонно обаждане</w:t>
+      </w:r>
+    </w:p>
+    <w:p>
+      <w:pPr>
+        <w:pStyle w:val="a3"/>
+        <w:numPr>
+          <w:ilvl w:val="1"/>
+          <w:numId w:val="19"/>
+        </w:numPr>
+        <w:jc w:val="both"/>
+        <w:rPr>
+          <w:rFonts w:ascii="Arial" w:hAnsi="Arial" w:cs="Arial"/>
+          <w:lang w:val="bg-BG"/>
+        </w:rPr>
+      </w:pPr>
+      <w:r>
+        <w:rPr>
+          <w:rFonts w:ascii="Arial" w:hAnsi="Arial" w:cs="Arial"/>
+          <w:lang w:val="bg-BG"/>
+        </w:rPr>
+        <w:t>Онлайн</w:t>
+      </w:r>
+    </w:p>
+    <w:p>
+      <w:pPr>
+        <w:pStyle w:val="a3"/>
+        <w:numPr>
+          <w:ilvl w:val="1"/>
+          <w:numId w:val="19"/>
+        </w:numPr>
+        <w:jc w:val="both"/>
+        <w:rPr>
+          <w:rFonts w:ascii="Arial" w:hAnsi="Arial" w:cs="Arial"/>
+          <w:lang w:val="bg-BG"/>
+        </w:rPr>
+      </w:pPr>
+      <w:r>
+        <w:rPr>
+          <w:rFonts w:ascii="Arial" w:hAnsi="Arial" w:cs="Arial"/>
+          <w:lang w:val="bg-BG"/>
+        </w:rPr>
+        <w:t>През мобилно приложение</w:t>
+      </w:r>
+    </w:p>
+    <w:p>
+      <w:pPr>
+        <w:pStyle w:val="a3"/>
+        <w:numPr>
+          <w:ilvl w:val="1"/>
+          <w:numId w:val="19"/>
+        </w:numPr>
+        <w:jc w:val="both"/>
+        <w:rPr>
+          <w:rFonts w:ascii="Arial" w:hAnsi="Arial" w:cs="Arial"/>
+          <w:lang w:val="bg-BG"/>
+        </w:rPr>
+      </w:pPr>
+      <w:r>
+        <w:rPr>
+          <w:rFonts w:ascii="Arial" w:hAnsi="Arial" w:cs="Arial"/>
+          <w:lang w:val="bg-BG"/>
+        </w:rPr>
+        <w:t>На място</w:t>
+      </w:r>
+    </w:p>
+    <w:p>
+      <w:pPr>
+        <w:pStyle w:val="a3"/>
+        <w:numPr>
+          <w:ilvl w:val="0"/>
+          <w:numId w:val="19"/>
+        </w:numPr>
+        <w:jc w:val="both"/>
+        <w:rPr>
+          <w:rFonts w:ascii="Arial" w:hAnsi="Arial" w:cs="Arial"/>
+          <w:lang w:val="bg-BG"/>
+        </w:rPr>
+      </w:pPr>
+      <w:r>
+        <w:rPr>
+          <w:rFonts w:ascii="Arial" w:hAnsi="Arial" w:cs="Arial"/>
+          <w:lang w:val="bg-BG"/>
+        </w:rPr>
+        <w:lastRenderedPageBreak/>
+        <w:t>Бихте ли желали клиен</w:t>
+      </w:r>
+      <w:r>
+        <w:rPr>
+          <w:rFonts w:ascii="Arial" w:hAnsi="Arial" w:cs="Arial"/>
+          <w:lang w:val="bg-BG"/>
+        </w:rPr>
+        <w:t>т</w:t>
+      </w:r>
+      <w:r>
+        <w:rPr>
+          <w:rFonts w:ascii="Arial" w:hAnsi="Arial" w:cs="Arial"/>
+          <w:lang w:val="bg-BG"/>
+        </w:rPr>
+        <w:t>ите да правят резервация</w:t>
+      </w:r>
+      <w:r>
+        <w:rPr>
+          <w:rFonts w:ascii="Arial" w:hAnsi="Arial" w:cs="Arial"/>
+          <w:lang w:val="bg-BG"/>
+        </w:rPr>
+        <w:t xml:space="preserve"> за вашият ресторант през онлайн платформа ?</w:t>
+      </w:r>
+    </w:p>
+    <w:p>
+      <w:pPr>
+        <w:pStyle w:val="a3"/>
+        <w:numPr>
+          <w:ilvl w:val="1"/>
+          <w:numId w:val="19"/>
+        </w:numPr>
+        <w:jc w:val="both"/>
+        <w:rPr>
+          <w:rFonts w:ascii="Arial" w:hAnsi="Arial" w:cs="Arial"/>
+          <w:lang w:val="bg-BG"/>
+        </w:rPr>
+      </w:pPr>
+      <w:r>
+        <w:rPr>
+          <w:rFonts w:ascii="Arial" w:hAnsi="Arial" w:cs="Arial"/>
+          <w:lang w:val="bg-BG"/>
+        </w:rPr>
+        <w:t>Да</w:t>
+      </w:r>
+    </w:p>
+    <w:p>
+      <w:pPr>
+        <w:pStyle w:val="a3"/>
+        <w:numPr>
+          <w:ilvl w:val="1"/>
+          <w:numId w:val="19"/>
+        </w:numPr>
+        <w:jc w:val="both"/>
+        <w:rPr>
+          <w:rFonts w:ascii="Arial" w:hAnsi="Arial" w:cs="Arial"/>
+          <w:lang w:val="bg-BG"/>
+        </w:rPr>
+      </w:pPr>
+      <w:r>
+        <w:rPr>
+          <w:rFonts w:ascii="Arial" w:hAnsi="Arial" w:cs="Arial"/>
+          <w:lang w:val="bg-BG"/>
+        </w:rPr>
+        <w:t>Не</w:t>
+      </w:r>
+    </w:p>
+    <w:p>
+      <w:pPr>
+        <w:pStyle w:val="a3"/>
+        <w:numPr>
+          <w:ilvl w:val="0"/>
+          <w:numId w:val="19"/>
+        </w:numPr>
+        <w:jc w:val="both"/>
+        <w:rPr>
+          <w:rFonts w:ascii="Arial" w:hAnsi="Arial" w:cs="Arial"/>
+          <w:lang w:val="bg-BG"/>
+        </w:rPr>
+      </w:pPr>
+      <w:r>
+        <w:rPr>
+          <w:rFonts w:ascii="Arial" w:hAnsi="Arial" w:cs="Arial"/>
+          <w:lang w:val="bg-BG"/>
+        </w:rPr>
+        <w:t>Бихте ли желали да рекламирате ресторанта си в онлайн платформа</w:t>
+      </w:r>
+      <w:r>
+        <w:rPr>
+          <w:rFonts w:ascii="Arial" w:hAnsi="Arial" w:cs="Arial"/>
+          <w:lang w:val="bg-BG"/>
+        </w:rPr>
+        <w:t xml:space="preserve"> ?</w:t>
+      </w:r>
+    </w:p>
+    <w:p>
+      <w:pPr>
+        <w:pStyle w:val="a3"/>
+        <w:numPr>
+          <w:ilvl w:val="1"/>
+          <w:numId w:val="19"/>
+        </w:numPr>
+        <w:jc w:val="both"/>
+        <w:rPr>
+          <w:rFonts w:ascii="Arial" w:hAnsi="Arial" w:cs="Arial"/>
+          <w:lang w:val="bg-BG"/>
+        </w:rPr>
+      </w:pPr>
+      <w:r>
+        <w:rPr>
+          <w:rFonts w:ascii="Arial" w:hAnsi="Arial" w:cs="Arial"/>
+          <w:lang w:val="bg-BG"/>
+        </w:rPr>
+        <w:t>Да</w:t>
+      </w:r>
+    </w:p>
+    <w:p>
+      <w:pPr>
+        <w:pStyle w:val="a3"/>
+        <w:numPr>
+          <w:ilvl w:val="1"/>
+          <w:numId w:val="19"/>
+        </w:numPr>
+        <w:jc w:val="both"/>
+        <w:rPr>
+          <w:rFonts w:ascii="Arial" w:hAnsi="Arial" w:cs="Arial"/>
+          <w:lang w:val="bg-BG"/>
+        </w:rPr>
+      </w:pPr>
+      <w:r>
+        <w:rPr>
+          <w:rFonts w:ascii="Arial" w:hAnsi="Arial" w:cs="Arial"/>
+          <w:lang w:val="bg-BG"/>
+        </w:rPr>
+        <w:t>Не</w:t>
+      </w:r>
+    </w:p>
+    <w:p>
+      <w:pPr>
+        <w:pStyle w:val="a3"/>
+        <w:numPr>
+          <w:ilvl w:val="0"/>
+          <w:numId w:val="19"/>
+        </w:numPr>
+        <w:jc w:val="both"/>
+        <w:rPr>
+          <w:rFonts w:ascii="Arial" w:hAnsi="Arial" w:cs="Arial"/>
+          <w:lang w:val="bg-BG"/>
+        </w:rPr>
+      </w:pPr>
+      <w:r>
+        <w:rPr>
+          <w:rFonts w:ascii="Arial" w:hAnsi="Arial" w:cs="Arial"/>
+          <w:lang w:val="bg-BG"/>
+        </w:rPr>
+        <w:t>Бихте ли дали отстъпка на клиен</w:t>
+      </w:r>
+      <w:r>
+        <w:rPr>
+          <w:rFonts w:ascii="Arial" w:hAnsi="Arial" w:cs="Arial"/>
+          <w:lang w:val="bg-BG"/>
+        </w:rPr>
+        <w:t>т</w:t>
+      </w:r>
+      <w:r>
+        <w:rPr>
+          <w:rFonts w:ascii="Arial" w:hAnsi="Arial" w:cs="Arial"/>
+          <w:lang w:val="bg-BG"/>
+        </w:rPr>
+        <w:t>ите ако резервират през онлайн платформа</w:t>
+      </w:r>
+      <w:r>
+        <w:rPr>
+          <w:rFonts w:ascii="Arial" w:hAnsi="Arial" w:cs="Arial"/>
+          <w:lang w:val="bg-BG"/>
+        </w:rPr>
+        <w:t>та ни</w:t>
+      </w:r>
+      <w:r>
+        <w:rPr>
+          <w:rFonts w:ascii="Arial" w:hAnsi="Arial" w:cs="Arial"/>
+          <w:lang w:val="bg-BG"/>
+        </w:rPr>
+        <w:t xml:space="preserve"> ?</w:t>
+      </w:r>
+    </w:p>
+    <w:p>
+      <w:pPr>
+        <w:pStyle w:val="a3"/>
+        <w:numPr>
+          <w:ilvl w:val="1"/>
+          <w:numId w:val="19"/>
+        </w:numPr>
+        <w:jc w:val="both"/>
+        <w:rPr>
+          <w:rFonts w:ascii="Arial" w:hAnsi="Arial" w:cs="Arial"/>
+          <w:lang w:val="bg-BG"/>
+        </w:rPr>
+      </w:pPr>
+      <w:r>
+        <w:rPr>
+          <w:rFonts w:ascii="Arial" w:hAnsi="Arial" w:cs="Arial"/>
+          <w:lang w:val="bg-BG"/>
+        </w:rPr>
+        <w:t>Да</w:t>
+      </w:r>
+    </w:p>
+    <w:p>
+      <w:pPr>
+        <w:pStyle w:val="a3"/>
+        <w:numPr>
+          <w:ilvl w:val="1"/>
+          <w:numId w:val="19"/>
+        </w:numPr>
+        <w:jc w:val="both"/>
+        <w:rPr>
+          <w:rFonts w:ascii="Arial" w:hAnsi="Arial" w:cs="Arial"/>
+          <w:lang w:val="bg-BG"/>
+        </w:rPr>
+      </w:pPr>
+      <w:r>
+        <w:rPr>
+          <w:rFonts w:ascii="Arial" w:hAnsi="Arial" w:cs="Arial"/>
+          <w:lang w:val="bg-BG"/>
+        </w:rPr>
+        <w:t>Не</w:t>
+      </w:r>
+    </w:p>
+    <w:p>
+      <w:pPr>
+        <w:pStyle w:val="a3"/>
+        <w:numPr>
+          <w:ilvl w:val="0"/>
+          <w:numId w:val="19"/>
+        </w:numPr>
+        <w:jc w:val="both"/>
+        <w:rPr>
+          <w:rFonts w:ascii="Arial" w:hAnsi="Arial" w:cs="Arial"/>
+          <w:lang w:val="bg-BG"/>
+        </w:rPr>
+      </w:pPr>
+      <w:r>
+        <w:rPr>
+          <w:rFonts w:ascii="Arial" w:hAnsi="Arial" w:cs="Arial"/>
+          <w:lang w:val="bg-BG"/>
+        </w:rPr>
+        <w:t>Бихте ли желали да използвате система, чрез която да осъществявате настаняването на резервираните клиенти.</w:t>
+      </w:r>
+    </w:p>
+    <w:p>
+      <w:pPr>
+        <w:pStyle w:val="a3"/>
+        <w:numPr>
+          <w:ilvl w:val="1"/>
+          <w:numId w:val="19"/>
+        </w:numPr>
+        <w:jc w:val="both"/>
+        <w:rPr>
+          <w:rFonts w:ascii="Arial" w:hAnsi="Arial" w:cs="Arial"/>
+          <w:lang w:val="bg-BG"/>
+        </w:rPr>
+      </w:pPr>
+      <w:r>
+        <w:rPr>
+          <w:rFonts w:ascii="Arial" w:hAnsi="Arial" w:cs="Arial"/>
+          <w:lang w:val="bg-BG"/>
+        </w:rPr>
+        <w:t>Да</w:t>
+      </w:r>
+    </w:p>
+    <w:p>
+      <w:pPr>
+        <w:pStyle w:val="a3"/>
+        <w:numPr>
+          <w:ilvl w:val="1"/>
+          <w:numId w:val="19"/>
+        </w:numPr>
+        <w:jc w:val="both"/>
+        <w:rPr>
+          <w:rFonts w:ascii="Arial" w:hAnsi="Arial" w:cs="Arial"/>
+          <w:lang w:val="bg-BG"/>
+        </w:rPr>
+      </w:pPr>
+      <w:r>
+        <w:rPr>
+          <w:rFonts w:ascii="Arial" w:hAnsi="Arial" w:cs="Arial"/>
+          <w:lang w:val="bg-BG"/>
+        </w:rPr>
+        <w:t>Не</w:t>
+      </w:r>
+    </w:p>
+    <w:p>
+      <w:pPr>
+        <w:pStyle w:val="a3"/>
+        <w:numPr>
+          <w:ilvl w:val="0"/>
+          <w:numId w:val="19"/>
+        </w:numPr>
+        <w:jc w:val="both"/>
+        <w:rPr>
+          <w:rFonts w:ascii="Arial" w:hAnsi="Arial" w:cs="Arial"/>
+          <w:lang w:val="bg-BG"/>
+        </w:rPr>
+      </w:pPr>
+      <w:r>
+        <w:rPr>
+          <w:rFonts w:ascii="Arial" w:hAnsi="Arial" w:cs="Arial"/>
+          <w:lang w:val="bg-BG"/>
+        </w:rPr>
+        <w:t>Бихте ли желали да изпращате бюлетин на вашите клиенти, които са потребители на нашата система ?</w:t>
+      </w:r>
+    </w:p>
+    <w:p>
+      <w:pPr>
+        <w:pStyle w:val="a3"/>
+        <w:numPr>
+          <w:ilvl w:val="1"/>
+          <w:numId w:val="19"/>
+        </w:numPr>
+        <w:jc w:val="both"/>
+        <w:rPr>
+          <w:rFonts w:ascii="Arial" w:hAnsi="Arial" w:cs="Arial"/>
+          <w:lang w:val="bg-BG"/>
+        </w:rPr>
+      </w:pPr>
+      <w:r>
+        <w:rPr>
+          <w:rFonts w:ascii="Arial" w:hAnsi="Arial" w:cs="Arial"/>
+          <w:lang w:val="bg-BG"/>
+        </w:rPr>
+        <w:t>Да</w:t>
+      </w:r>
+    </w:p>
+    <w:p>
+      <w:pPr>
+        <w:pStyle w:val="a3"/>
+        <w:numPr>
+          <w:ilvl w:val="1"/>
+          <w:numId w:val="19"/>
+        </w:numPr>
+        <w:jc w:val="both"/>
+        <w:rPr>
+          <w:rFonts w:ascii="Arial" w:hAnsi="Arial" w:cs="Arial"/>
+          <w:lang w:val="bg-BG"/>
+        </w:rPr>
+      </w:pPr>
+      <w:r>
+        <w:rPr>
+          <w:rFonts w:ascii="Arial" w:hAnsi="Arial" w:cs="Arial"/>
+          <w:lang w:val="bg-BG"/>
+        </w:rPr>
+        <w:t>Не</w:t>
+      </w:r>
+    </w:p>
+    <w:p>
+      <w:pPr>
+        <w:pStyle w:val="a3"/>
+        <w:numPr>
+          <w:ilvl w:val="0"/>
+          <w:numId w:val="19"/>
+        </w:numPr>
+        <w:jc w:val="both"/>
+        <w:rPr>
+          <w:rFonts w:ascii="Arial" w:hAnsi="Arial" w:cs="Arial"/>
+          <w:lang w:val="bg-BG"/>
+        </w:rPr>
+      </w:pPr>
+      <w:r>
+        <w:rPr>
+          <w:rFonts w:ascii="Arial" w:hAnsi="Arial" w:cs="Arial"/>
+          <w:lang w:val="bg-BG"/>
+        </w:rPr>
+        <w:t xml:space="preserve">Бихте ли желали </w:t>
+      </w:r>
+      <w:r>
+        <w:rPr>
+          <w:rFonts w:ascii="Arial" w:hAnsi="Arial" w:cs="Arial"/>
+          <w:lang w:val="bg-BG"/>
+        </w:rPr>
+        <w:t xml:space="preserve">клиентите ви да могат да поръчват предварително храни и напитки, като могат </w:t>
+      </w:r>
+      <w:r>
+        <w:rPr>
+          <w:rFonts w:ascii="Arial" w:hAnsi="Arial" w:cs="Arial"/>
+          <w:lang w:val="bg-BG"/>
+        </w:rPr>
+        <w:t xml:space="preserve">да платят онлайн </w:t>
+      </w:r>
+      <w:r>
+        <w:rPr>
+          <w:rFonts w:ascii="Arial" w:hAnsi="Arial" w:cs="Arial"/>
+          <w:lang w:val="bg-BG"/>
+        </w:rPr>
+        <w:t>?</w:t>
+      </w:r>
+    </w:p>
+    <w:p>
+      <w:pPr>
+        <w:pStyle w:val="a3"/>
+        <w:numPr>
+          <w:ilvl w:val="1"/>
+          <w:numId w:val="19"/>
+        </w:numPr>
+        <w:jc w:val="both"/>
+        <w:rPr>
+          <w:rFonts w:ascii="Arial" w:hAnsi="Arial" w:cs="Arial"/>
+          <w:lang w:val="bg-BG"/>
+        </w:rPr>
+      </w:pPr>
+      <w:r>
+        <w:rPr>
+          <w:rFonts w:ascii="Arial" w:hAnsi="Arial" w:cs="Arial"/>
+          <w:lang w:val="bg-BG"/>
+        </w:rPr>
+        <w:t>Да</w:t>
+      </w:r>
+    </w:p>
+    <w:p>
+      <w:pPr>
+        <w:pStyle w:val="a3"/>
+        <w:numPr>
+          <w:ilvl w:val="1"/>
+          <w:numId w:val="19"/>
+        </w:numPr>
+        <w:jc w:val="both"/>
+        <w:rPr>
+          <w:rFonts w:ascii="Arial" w:hAnsi="Arial" w:cs="Arial"/>
+          <w:lang w:val="bg-BG"/>
+        </w:rPr>
+      </w:pPr>
+      <w:r>
+        <w:rPr>
+          <w:rFonts w:ascii="Arial" w:hAnsi="Arial" w:cs="Arial"/>
+          <w:lang w:val="bg-BG"/>
+        </w:rPr>
+        <w:t>Не</w:t>
+      </w:r>
+    </w:p>
+    <w:p>
+      <w:pPr>
+        <w:jc w:val="both"/>
+        <w:rPr>
+          <w:rFonts w:ascii="Arial" w:hAnsi="Arial" w:cs="Arial"/>
+          <w:lang w:val="bg-BG"/>
+        </w:rPr>
+      </w:pPr>
+      <w:r>
+        <w:rPr>
+          <w:rFonts w:ascii="Arial" w:hAnsi="Arial" w:cs="Arial"/>
+          <w:lang w:val="bg-BG"/>
+        </w:rPr>
+        <w:t xml:space="preserve">    </w:t>
+      </w:r>
+      <w:r>
+        <w:rPr>
+          <w:rFonts w:ascii="Arial" w:hAnsi="Arial" w:cs="Arial"/>
+          <w:lang w:val="bg-BG"/>
+        </w:rPr>
+        <w:tab/>
+      </w:r>
+      <w:r>
+        <w:rPr>
+          <w:rFonts w:ascii="Arial" w:hAnsi="Arial" w:cs="Arial"/>
+          <w:lang w:val="bg-BG"/>
+        </w:rPr>
+        <w:tab/>
+      </w:r>
       <w:bookmarkStart w:id="0" w:name="_GoBack"/>
       <w:bookmarkEnd w:id="0"/>
     </w:p>
@@ -7422,7 +8014,6 @@
           <w:bCs/>
           <w:lang w:val="bg-BG"/>
         </w:rPr>
-        <w:lastRenderedPageBreak/>
         <w:t xml:space="preserve">Задача: </w:t>
       </w:r>
       <w:r>
@@ -7606,6 +8197,92 @@
     </w:lvl>
   </w:abstractNum>
   <w:abstractNum w:abstractNumId="1" w15:restartNumberingAfterBreak="0">
+    <w:nsid w:val="02453AAF"/>
+    <w:multiLevelType w:val="hybridMultilevel"/>
+    <w:tmpl w:val="F6C23202"/>
+    <w:lvl w:ilvl="0" w:tplc="0409000F">
+      <w:start w:val="1"/>
+      <w:numFmt w:val="decimal"/>
+      <w:lvlText w:val="%1."/>
+      <w:lvlJc w:val="left"/>
+      <w:pPr>
+        <w:ind w:left="1800" w:hanging="360"/>
+      </w:pPr>
+    </w:lvl>
+    <w:lvl w:ilvl="1" w:tplc="04090019" w:tentative="1">
+      <w:start w:val="1"/>
+      <w:numFmt w:val="lowerLetter"/>
+      <w:lvlText w:val="%2."/>
+      <w:lvlJc w:val="left"/>
+      <w:pPr>
+        <w:ind w:left="2520" w:hanging="360"/>
+      </w:pPr>
+    </w:lvl>
+    <w:lvl w:ilvl="2" w:tplc="0409001B" w:tentative="1">
+      <w:start w:val="1"/>
+      <w:numFmt w:val="lowerRoman"/>
+      <w:lvlText w:val="%3."/>
+      <w:lvlJc w:val="right"/>
+      <w:pPr>
+        <w:ind w:left="3240" w:hanging="180"/>
+      </w:pPr>
+    </w:lvl>
+    <w:lvl w:ilvl="3" w:tplc="0409000F" w:tentative="1">
+      <w:start w:val="1"/>
+      <w:numFmt w:val="decimal"/>
+      <w:lvlText w:val="%4."/>
+      <w:lvlJc w:val="left"/>
+      <w:pPr>
+        <w:ind w:left="3960" w:hanging="360"/>
+      </w:pPr>
+    </w:lvl>
+    <w:lvl w:ilvl="4" w:tplc="04090019" w:tentative="1">
+      <w:start w:val="1"/>
+      <w:numFmt w:val="lowerLetter"/>
+      <w:lvlText w:val="%5."/>
+      <w:lvlJc w:val="left"/>
+      <w:pPr>
+        <w:ind w:left="4680" w:hanging="360"/>
+      </w:pPr>
+    </w:lvl>
+    <w:lvl w:ilvl="5" w:tplc="0409001B" w:tentative="1">
+      <w:start w:val="1"/>
+      <w:numFmt w:val="lowerRoman"/>
+      <w:lvlText w:val="%6."/>
+      <w:lvlJc w:val="right"/>
+      <w:pPr>
+        <w:ind w:left="5400" w:hanging="180"/>
+      </w:pPr>
+    </w:lvl>
+    <w:lvl w:ilvl="6" w:tplc="0409000F" w:tentative="1">
+      <w:start w:val="1"/>
+      <w:numFmt w:val="decimal"/>
+      <w:lvlText w:val="%7."/>
+      <w:lvlJc w:val="left"/>
+      <w:pPr>
+        <w:ind w:left="6120" w:hanging="360"/>
+      </w:pPr>
+    </w:lvl>
+    <w:lvl w:ilvl="7" w:tplc="04090019" w:tentative="1">
+      <w:start w:val="1"/>
+      <w:numFmt w:val="lowerLetter"/>
+      <w:lvlText w:val="%8."/>
+      <w:lvlJc w:val="left"/>
+      <w:pPr>
+        <w:ind w:left="6840" w:hanging="360"/>
+      </w:pPr>
+    </w:lvl>
+    <w:lvl w:ilvl="8" w:tplc="0409001B" w:tentative="1">
+      <w:start w:val="1"/>
+      <w:numFmt w:val="lowerRoman"/>
+      <w:lvlText w:val="%9."/>
+      <w:lvlJc w:val="right"/>
+      <w:pPr>
+        <w:ind w:left="7560" w:hanging="180"/>
+      </w:pPr>
+    </w:lvl>
+  </w:abstractNum>
+  <w:abstractNum w:abstractNumId="2" w15:restartNumberingAfterBreak="0">
     <w:nsid w:val="07C94923"/>
     <w:multiLevelType w:val="hybridMultilevel"/>
     <w:tmpl w:val="48C89BCC"/>
@@ -7691,7 +8368,7 @@
       </w:pPr>
     </w:lvl>
   </w:abstractNum>
-  <w:abstractNum w:abstractNumId="2" w15:restartNumberingAfterBreak="0">
+  <w:abstractNum w:abstractNumId="3" w15:restartNumberingAfterBreak="0">
     <w:nsid w:val="07DF1962"/>
     <w:multiLevelType w:val="hybridMultilevel"/>
     <w:tmpl w:val="86A842F0"/>
@@ -7777,7 +8454,7 @@
       </w:pPr>
     </w:lvl>
   </w:abstractNum>
-  <w:abstractNum w:abstractNumId="3" w15:restartNumberingAfterBreak="0">
+  <w:abstractNum w:abstractNumId="4" w15:restartNumberingAfterBreak="0">
     <w:nsid w:val="0DCC7921"/>
     <w:multiLevelType w:val="hybridMultilevel"/>
     <w:tmpl w:val="61B4ABA8"/>
@@ -7890,7 +8567,7 @@
       </w:rPr>
     </w:lvl>
   </w:abstractNum>
-  <w:abstractNum w:abstractNumId="4" w15:restartNumberingAfterBreak="0">
+  <w:abstractNum w:abstractNumId="5" w15:restartNumberingAfterBreak="0">
     <w:nsid w:val="103917CD"/>
     <w:multiLevelType w:val="hybridMultilevel"/>
     <w:tmpl w:val="6DE67B2C"/>
@@ -7976,7 +8653,7 @@
       </w:pPr>
     </w:lvl>
   </w:abstractNum>
-  <w:abstractNum w:abstractNumId="5" w15:restartNumberingAfterBreak="0">
+  <w:abstractNum w:abstractNumId="6" w15:restartNumberingAfterBreak="0">
     <w:nsid w:val="1633535B"/>
     <w:multiLevelType w:val="hybridMultilevel"/>
     <w:tmpl w:val="023285A4"/>
@@ -8062,7 +8739,7 @@
       </w:pPr>
     </w:lvl>
   </w:abstractNum>
-  <w:abstractNum w:abstractNumId="6" w15:restartNumberingAfterBreak="0">
+  <w:abstractNum w:abstractNumId="7" w15:restartNumberingAfterBreak="0">
     <w:nsid w:val="1AD62951"/>
     <w:multiLevelType w:val="multilevel"/>
     <w:tmpl w:val="81E6FA4E"/>
@@ -8151,7 +8828,7 @@
       </w:pPr>
     </w:lvl>
   </w:abstractNum>
-  <w:abstractNum w:abstractNumId="7" w15:restartNumberingAfterBreak="0">
+  <w:abstractNum w:abstractNumId="8" w15:restartNumberingAfterBreak="0">
     <w:nsid w:val="25A273F2"/>
     <w:multiLevelType w:val="hybridMultilevel"/>
     <w:tmpl w:val="FCBC7630"/>
@@ -8264,7 +8941,7 @@
       </w:rPr>
     </w:lvl>
   </w:abstractNum>
-  <w:abstractNum w:abstractNumId="8" w15:restartNumberingAfterBreak="0">
+  <w:abstractNum w:abstractNumId="9" w15:restartNumberingAfterBreak="0">
     <w:nsid w:val="2CEE7295"/>
     <w:multiLevelType w:val="hybridMultilevel"/>
     <w:tmpl w:val="4AF2B06C"/>
@@ -8377,7 +9054,93 @@
       </w:rPr>
     </w:lvl>
   </w:abstractNum>
-  <w:abstractNum w:abstractNumId="9" w15:restartNumberingAfterBreak="0">
+  <w:abstractNum w:abstractNumId="10" w15:restartNumberingAfterBreak="0">
+    <w:nsid w:val="37C37634"/>
+    <w:multiLevelType w:val="hybridMultilevel"/>
+    <w:tmpl w:val="061A7DD8"/>
+    <w:lvl w:ilvl="0" w:tplc="0409000F">
+      <w:start w:val="1"/>
+      <w:numFmt w:val="decimal"/>
+      <w:lvlText w:val="%1."/>
+      <w:lvlJc w:val="left"/>
+      <w:pPr>
+        <w:ind w:left="1440" w:hanging="360"/>
+      </w:pPr>
+    </w:lvl>
+    <w:lvl w:ilvl="1" w:tplc="04090019">
+      <w:start w:val="1"/>
+      <w:numFmt w:val="lowerLetter"/>
+      <w:lvlText w:val="%2."/>
+      <w:lvlJc w:val="left"/>
+      <w:pPr>
+        <w:ind w:left="2160" w:hanging="360"/>
+      </w:pPr>
+    </w:lvl>
+    <w:lvl w:ilvl="2" w:tplc="0409001B">
+      <w:start w:val="1"/>
+      <w:numFmt w:val="lowerRoman"/>
+      <w:lvlText w:val="%3."/>
+      <w:lvlJc w:val="right"/>
+      <w:pPr>
+        <w:ind w:left="2880" w:hanging="180"/>
+      </w:pPr>
+    </w:lvl>
+    <w:lvl w:ilvl="3" w:tplc="0409000F">
+      <w:start w:val="1"/>
+      <w:numFmt w:val="decimal"/>
+      <w:lvlText w:val="%4."/>
+      <w:lvlJc w:val="left"/>
+      <w:pPr>
+        <w:ind w:left="3600" w:hanging="360"/>
+      </w:pPr>
+    </w:lvl>
+    <w:lvl w:ilvl="4" w:tplc="04090019">
+      <w:start w:val="1"/>
+      <w:numFmt w:val="lowerLetter"/>
+      <w:lvlText w:val="%5."/>
+      <w:lvlJc w:val="left"/>
+      <w:pPr>
+        <w:ind w:left="4320" w:hanging="360"/>
+      </w:pPr>
+    </w:lvl>
+    <w:lvl w:ilvl="5" w:tplc="0409001B" w:tentative="1">
+      <w:start w:val="1"/>
+      <w:numFmt w:val="lowerRoman"/>
+      <w:lvlText w:val="%6."/>
+      <w:lvlJc w:val="right"/>
+      <w:pPr>
+        <w:ind w:left="5040" w:hanging="180"/>
+      </w:pPr>
+    </w:lvl>
+    <w:lvl w:ilvl="6" w:tplc="0409000F" w:tentative="1">
+      <w:start w:val="1"/>
+      <w:numFmt w:val="decimal"/>
+      <w:lvlText w:val="%7."/>
+      <w:lvlJc w:val="left"/>
+      <w:pPr>
+        <w:ind w:left="5760" w:hanging="360"/>
+      </w:pPr>
+    </w:lvl>
+    <w:lvl w:ilvl="7" w:tplc="04090019" w:tentative="1">
+      <w:start w:val="1"/>
+      <w:numFmt w:val="lowerLetter"/>
+      <w:lvlText w:val="%8."/>
+      <w:lvlJc w:val="left"/>
+      <w:pPr>
+        <w:ind w:left="6480" w:hanging="360"/>
+      </w:pPr>
+    </w:lvl>
+    <w:lvl w:ilvl="8" w:tplc="0409001B" w:tentative="1">
+      <w:start w:val="1"/>
+      <w:numFmt w:val="lowerRoman"/>
+      <w:lvlText w:val="%9."/>
+      <w:lvlJc w:val="right"/>
+      <w:pPr>
+        <w:ind w:left="7200" w:hanging="180"/>
+      </w:pPr>
+    </w:lvl>
+  </w:abstractNum>
+  <w:abstractNum w:abstractNumId="11" w15:restartNumberingAfterBreak="0">
     <w:nsid w:val="38E4370B"/>
     <w:multiLevelType w:val="hybridMultilevel"/>
     <w:tmpl w:val="B9AA3D28"/>
@@ -8463,7 +9226,7 @@
       </w:pPr>
     </w:lvl>
   </w:abstractNum>
-  <w:abstractNum w:abstractNumId="10" w15:restartNumberingAfterBreak="0">
+  <w:abstractNum w:abstractNumId="12" w15:restartNumberingAfterBreak="0">
     <w:nsid w:val="52740424"/>
     <w:multiLevelType w:val="hybridMultilevel"/>
     <w:tmpl w:val="30323A7C"/>
@@ -8576,7 +9339,7 @@
       </w:rPr>
     </w:lvl>
   </w:abstractNum>
-  <w:abstractNum w:abstractNumId="11" w15:restartNumberingAfterBreak="0">
+  <w:abstractNum w:abstractNumId="13" w15:restartNumberingAfterBreak="0">
     <w:nsid w:val="57F33D10"/>
     <w:multiLevelType w:val="hybridMultilevel"/>
     <w:tmpl w:val="B17C8B5E"/>
@@ -8689,7 +9452,93 @@
       </w:rPr>
     </w:lvl>
   </w:abstractNum>
-  <w:abstractNum w:abstractNumId="12" w15:restartNumberingAfterBreak="0">
+  <w:abstractNum w:abstractNumId="14" w15:restartNumberingAfterBreak="0">
+    <w:nsid w:val="621C124E"/>
+    <w:multiLevelType w:val="hybridMultilevel"/>
+    <w:tmpl w:val="C74648E4"/>
+    <w:lvl w:ilvl="0" w:tplc="0409000F">
+      <w:start w:val="1"/>
+      <w:numFmt w:val="decimal"/>
+      <w:lvlText w:val="%1."/>
+      <w:lvlJc w:val="left"/>
+      <w:pPr>
+        <w:ind w:left="1440" w:hanging="360"/>
+      </w:pPr>
+    </w:lvl>
+    <w:lvl w:ilvl="1" w:tplc="04090019">
+      <w:start w:val="1"/>
+      <w:numFmt w:val="lowerLetter"/>
+      <w:lvlText w:val="%2."/>
+      <w:lvlJc w:val="left"/>
+      <w:pPr>
+        <w:ind w:left="2160" w:hanging="360"/>
+      </w:pPr>
+    </w:lvl>
+    <w:lvl w:ilvl="2" w:tplc="0409001B" w:tentative="1">
+      <w:start w:val="1"/>
+      <w:numFmt w:val="lowerRoman"/>
+      <w:lvlText w:val="%3."/>
+      <w:lvlJc w:val="right"/>
+      <w:pPr>
+        <w:ind w:left="2880" w:hanging="180"/>
+      </w:pPr>
+    </w:lvl>
+    <w:lvl w:ilvl="3" w:tplc="0409000F" w:tentative="1">
+      <w:start w:val="1"/>
+      <w:numFmt w:val="decimal"/>
+      <w:lvlText w:val="%4."/>
+      <w:lvlJc w:val="left"/>
+      <w:pPr>
+        <w:ind w:left="3600" w:hanging="360"/>
+      </w:pPr>
+    </w:lvl>
+    <w:lvl w:ilvl="4" w:tplc="04090019" w:tentative="1">
+      <w:start w:val="1"/>
+      <w:numFmt w:val="lowerLetter"/>
+      <w:lvlText w:val="%5."/>
+      <w:lvlJc w:val="left"/>
+      <w:pPr>
+        <w:ind w:left="4320" w:hanging="360"/>
+      </w:pPr>
+    </w:lvl>
+    <w:lvl w:ilvl="5" w:tplc="0409001B" w:tentative="1">
+      <w:start w:val="1"/>
+      <w:numFmt w:val="lowerRoman"/>
+      <w:lvlText w:val="%6."/>
+      <w:lvlJc w:val="right"/>
+      <w:pPr>
+        <w:ind w:left="5040" w:hanging="180"/>
+      </w:pPr>
+    </w:lvl>
+    <w:lvl w:ilvl="6" w:tplc="0409000F" w:tentative="1">
+      <w:start w:val="1"/>
+      <w:numFmt w:val="decimal"/>
+      <w:lvlText w:val="%7."/>
+      <w:lvlJc w:val="left"/>
+      <w:pPr>
+        <w:ind w:left="5760" w:hanging="360"/>
+      </w:pPr>
+    </w:lvl>
+    <w:lvl w:ilvl="7" w:tplc="04090019" w:tentative="1">
+      <w:start w:val="1"/>
+      <w:numFmt w:val="lowerLetter"/>
+      <w:lvlText w:val="%8."/>
+      <w:lvlJc w:val="left"/>
+      <w:pPr>
+        <w:ind w:left="6480" w:hanging="360"/>
+      </w:pPr>
+    </w:lvl>
+    <w:lvl w:ilvl="8" w:tplc="0409001B" w:tentative="1">
+      <w:start w:val="1"/>
+      <w:numFmt w:val="lowerRoman"/>
+      <w:lvlText w:val="%9."/>
+      <w:lvlJc w:val="right"/>
+      <w:pPr>
+        <w:ind w:left="7200" w:hanging="180"/>
+      </w:pPr>
+    </w:lvl>
+  </w:abstractNum>
+  <w:abstractNum w:abstractNumId="15" w15:restartNumberingAfterBreak="0">
     <w:nsid w:val="6CE13CED"/>
     <w:multiLevelType w:val="hybridMultilevel"/>
     <w:tmpl w:val="061A7DD8"/>
@@ -8775,7 +9624,7 @@
       </w:pPr>
     </w:lvl>
   </w:abstractNum>
-  <w:abstractNum w:abstractNumId="13" w15:restartNumberingAfterBreak="0">
+  <w:abstractNum w:abstractNumId="16" w15:restartNumberingAfterBreak="0">
     <w:nsid w:val="6EF27BD1"/>
     <w:multiLevelType w:val="hybridMultilevel"/>
     <w:tmpl w:val="C05C2C7E"/>
@@ -8861,7 +9710,93 @@
       </w:pPr>
     </w:lvl>
   </w:abstractNum>
-  <w:abstractNum w:abstractNumId="14" w15:restartNumberingAfterBreak="0">
+  <w:abstractNum w:abstractNumId="17" w15:restartNumberingAfterBreak="0">
+    <w:nsid w:val="71B74AF2"/>
+    <w:multiLevelType w:val="hybridMultilevel"/>
+    <w:tmpl w:val="EAE05A46"/>
+    <w:lvl w:ilvl="0" w:tplc="0409000F">
+      <w:start w:val="1"/>
+      <w:numFmt w:val="decimal"/>
+      <w:lvlText w:val="%1."/>
+      <w:lvlJc w:val="left"/>
+      <w:pPr>
+        <w:ind w:left="1080" w:hanging="360"/>
+      </w:pPr>
+    </w:lvl>
+    <w:lvl w:ilvl="1" w:tplc="04090019" w:tentative="1">
+      <w:start w:val="1"/>
+      <w:numFmt w:val="lowerLetter"/>
+      <w:lvlText w:val="%2."/>
+      <w:lvlJc w:val="left"/>
+      <w:pPr>
+        <w:ind w:left="1800" w:hanging="360"/>
+      </w:pPr>
+    </w:lvl>
+    <w:lvl w:ilvl="2" w:tplc="0409001B" w:tentative="1">
+      <w:start w:val="1"/>
+      <w:numFmt w:val="lowerRoman"/>
+      <w:lvlText w:val="%3."/>
+      <w:lvlJc w:val="right"/>
+      <w:pPr>
+        <w:ind w:left="2520" w:hanging="180"/>
+      </w:pPr>
+    </w:lvl>
+    <w:lvl w:ilvl="3" w:tplc="0409000F" w:tentative="1">
+      <w:start w:val="1"/>
+      <w:numFmt w:val="decimal"/>
+      <w:lvlText w:val="%4."/>
+      <w:lvlJc w:val="left"/>
+      <w:pPr>
+        <w:ind w:left="3240" w:hanging="360"/>
+      </w:pPr>
+    </w:lvl>
+    <w:lvl w:ilvl="4" w:tplc="04090019" w:tentative="1">
+      <w:start w:val="1"/>
+      <w:numFmt w:val="lowerLetter"/>
+      <w:lvlText w:val="%5."/>
+      <w:lvlJc w:val="left"/>
+      <w:pPr>
+        <w:ind w:left="3960" w:hanging="360"/>
+      </w:pPr>
+    </w:lvl>
+    <w:lvl w:ilvl="5" w:tplc="0409001B" w:tentative="1">
+      <w:start w:val="1"/>
+      <w:numFmt w:val="lowerRoman"/>
+      <w:lvlText w:val="%6."/>
+      <w:lvlJc w:val="right"/>
+      <w:pPr>
+        <w:ind w:left="4680" w:hanging="180"/>
+      </w:pPr>
+    </w:lvl>
+    <w:lvl w:ilvl="6" w:tplc="0409000F" w:tentative="1">
+      <w:start w:val="1"/>
+      <w:numFmt w:val="decimal"/>
+      <w:lvlText w:val="%7."/>
+      <w:lvlJc w:val="left"/>
+      <w:pPr>
+        <w:ind w:left="5400" w:hanging="360"/>
+      </w:pPr>
+    </w:lvl>
+    <w:lvl w:ilvl="7" w:tplc="04090019" w:tentative="1">
+      <w:start w:val="1"/>
+      <w:numFmt w:val="lowerLetter"/>
+      <w:lvlText w:val="%8."/>
+      <w:lvlJc w:val="left"/>
+      <w:pPr>
+        <w:ind w:left="6120" w:hanging="360"/>
+      </w:pPr>
+    </w:lvl>
+    <w:lvl w:ilvl="8" w:tplc="0409001B" w:tentative="1">
+      <w:start w:val="1"/>
+      <w:numFmt w:val="lowerRoman"/>
+      <w:lvlText w:val="%9."/>
+      <w:lvlJc w:val="right"/>
+      <w:pPr>
+        <w:ind w:left="6840" w:hanging="180"/>
+      </w:pPr>
+    </w:lvl>
+  </w:abstractNum>
+  <w:abstractNum w:abstractNumId="18" w15:restartNumberingAfterBreak="0">
     <w:nsid w:val="72D5135F"/>
     <w:multiLevelType w:val="hybridMultilevel"/>
     <w:tmpl w:val="CCD470A0"/>
@@ -8947,7 +9882,7 @@
       </w:pPr>
     </w:lvl>
   </w:abstractNum>
-  <w:abstractNum w:abstractNumId="15" w15:restartNumberingAfterBreak="0">
+  <w:abstractNum w:abstractNumId="19" w15:restartNumberingAfterBreak="0">
     <w:nsid w:val="7AE0378B"/>
     <w:multiLevelType w:val="hybridMultilevel"/>
     <w:tmpl w:val="160052C0"/>
@@ -9034,52 +9969,64 @@
     </w:lvl>
   </w:abstractNum>
   <w:num w:numId="1">
-    <w:abstractNumId w:val="1"/>
+    <w:abstractNumId w:val="2"/>
   </w:num>
   <w:num w:numId="2">
-    <w:abstractNumId w:val="2"/>
+    <w:abstractNumId w:val="3"/>
   </w:num>
   <w:num w:numId="3">
-    <w:abstractNumId w:val="5"/>
+    <w:abstractNumId w:val="6"/>
   </w:num>
   <w:num w:numId="4">
-    <w:abstractNumId w:val="3"/>
+    <w:abstractNumId w:val="4"/>
   </w:num>
   <w:num w:numId="5">
+    <w:abstractNumId w:val="9"/>
+  </w:num>
+  <w:num w:numId="6">
     <w:abstractNumId w:val="8"/>
   </w:num>
-  <w:num w:numId="6">
+  <w:num w:numId="7">
     <w:abstractNumId w:val="7"/>
   </w:num>
-  <w:num w:numId="7">
-    <w:abstractNumId w:val="6"/>
-  </w:num>
   <w:num w:numId="8">
-    <w:abstractNumId w:val="14"/>
+    <w:abstractNumId w:val="18"/>
   </w:num>
   <w:num w:numId="9">
     <w:abstractNumId w:val="0"/>
   </w:num>
   <w:num w:numId="10">
+    <w:abstractNumId w:val="13"/>
+  </w:num>
+  <w:num w:numId="11">
+    <w:abstractNumId w:val="12"/>
+  </w:num>
+  <w:num w:numId="12">
+    <w:abstractNumId w:val="5"/>
+  </w:num>
+  <w:num w:numId="13">
+    <w:abstractNumId w:val="19"/>
+  </w:num>
+  <w:num w:numId="14">
     <w:abstractNumId w:val="11"/>
   </w:num>
-  <w:num w:numId="11">
-    <w:abstractNumId w:val="10"/>
+  <w:num w:numId="15">
+    <w:abstractNumId w:val="16"/>
   </w:num>
-  <w:num w:numId="12">
-    <w:abstractNumId w:val="4"/>
-  </w:num>
-  <w:num w:numId="13">
+  <w:num w:numId="16">
     <w:abstractNumId w:val="15"/>
   </w:num>
-  <w:num w:numId="14">
-    <w:abstractNumId w:val="9"/>
+  <w:num w:numId="17">
+    <w:abstractNumId w:val="17"/>
   </w:num>
-  <w:num w:numId="15">
-    <w:abstractNumId w:val="13"/>
+  <w:num w:numId="18">
+    <w:abstractNumId w:val="1"/>
   </w:num>
-  <w:num w:numId="16">
-    <w:abstractNumId w:val="12"/>
+  <w:num w:numId="19">
+    <w:abstractNumId w:val="14"/>
+  </w:num>
+  <w:num w:numId="20">
+    <w:abstractNumId w:val="10"/>
   </w:num>
 </w:numbering>
 </file>
@@ -9207,6 +10154,7 @@
     <w:lsdException w:name="HTML Sample" w:semiHidden="1" w:unhideWhenUsed="1"/>
     <w:lsdException w:name="HTML Typewriter" w:semiHidden="1" w:unhideWhenUsed="1"/>
     <w:lsdException w:name="HTML Variable" w:semiHidden="1" w:unhideWhenUsed="1"/>
+    <w:lsdException w:name="Normal Table" w:semiHidden="1" w:unhideWhenUsed="1"/>
     <w:lsdException w:name="annotation subject" w:semiHidden="1" w:unhideWhenUsed="1"/>
     <w:lsdException w:name="No List" w:semiHidden="1" w:unhideWhenUsed="1"/>
     <w:lsdException w:name="Outline List 1" w:semiHidden="1" w:unhideWhenUsed="1"/>
@@ -9249,8 +10197,11 @@
     <w:lsdException w:name="Table Contemporary" w:semiHidden="1" w:unhideWhenUsed="1"/>
     <w:lsdException w:name="Table Elegant" w:semiHidden="1" w:unhideWhenUsed="1"/>
     <w:lsdException w:name="Table Professional" w:semiHidden="1" w:unhideWhenUsed="1"/>
+    <w:lsdException w:name="Table Subtle 1" w:semiHidden="1" w:unhideWhenUsed="1"/>
     <w:lsdException w:name="Table Subtle 2" w:semiHidden="1" w:unhideWhenUsed="1"/>
     <w:lsdException w:name="Table Web 1" w:semiHidden="1" w:unhideWhenUsed="1"/>
+    <w:lsdException w:name="Table Web 2" w:semiHidden="1" w:unhideWhenUsed="1"/>
+    <w:lsdException w:name="Table Web 3" w:semiHidden="1" w:unhideWhenUsed="1"/>
     <w:lsdException w:name="Balloon Text" w:semiHidden="1" w:unhideWhenUsed="1"/>
     <w:lsdException w:name="Table Grid" w:uiPriority="39"/>
     <w:lsdException w:name="Table Theme" w:semiHidden="1" w:unhideWhenUsed="1"/>

</xml_diff>